<commit_message>
Worked on number plate detection
</commit_message>
<xml_diff>
--- a/Project Report.docx
+++ b/Project Report.docx
@@ -1,6 +1,6 @@
 
 <file path=word/document.xml><?xml version="1.0" encoding="utf-8"?>
-<w:document xmlns:wpc="http://schemas.microsoft.com/office/word/2010/wordprocessingCanvas" xmlns:cx="http://schemas.microsoft.com/office/drawing/2014/chartex" xmlns:cx1="http://schemas.microsoft.com/office/drawing/2015/9/8/chartex" xmlns:cx2="http://schemas.microsoft.com/office/drawing/2015/10/21/chartex" xmlns:cx3="http://schemas.microsoft.com/office/drawing/2016/5/9/chartex" xmlns:cx4="http://schemas.microsoft.com/office/drawing/2016/5/10/chartex" xmlns:cx5="http://schemas.microsoft.com/office/drawing/2016/5/11/chartex" xmlns:cx6="http://schemas.microsoft.com/office/drawing/2016/5/12/chartex" xmlns:cx7="http://schemas.microsoft.com/office/drawing/2016/5/13/chartex" xmlns:cx8="http://schemas.microsoft.com/office/drawing/2016/5/14/chartex" xmlns:mc="http://schemas.openxmlformats.org/markup-compatibility/2006" xmlns:aink="http://schemas.microsoft.com/office/drawing/2016/ink" xmlns:am3d="http://schemas.microsoft.com/office/drawing/2017/model3d" xmlns:o="urn:schemas-microsoft-com:office:office" xmlns:oel="http://schemas.microsoft.com/office/2019/extlst" xmlns:r="http://schemas.openxmlformats.org/officeDocument/2006/relationships" xmlns:m="http://schemas.openxmlformats.org/officeDocument/2006/math" xmlns:v="urn:schemas-microsoft-com:vml" xmlns:wp14="http://schemas.microsoft.com/office/word/2010/wordprocessingDrawing" xmlns:wp="http://schemas.openxmlformats.org/drawingml/2006/wordprocessingDrawing" xmlns:w10="urn:schemas-microsoft-com:office:word" xmlns:w="http://schemas.openxmlformats.org/wordprocessingml/2006/main" xmlns:w14="http://schemas.microsoft.com/office/word/2010/wordml" xmlns:w15="http://schemas.microsoft.com/office/word/2012/wordml" xmlns:w16cex="http://schemas.microsoft.com/office/word/2018/wordml/cex" xmlns:w16cid="http://schemas.microsoft.com/office/word/2016/wordml/cid" xmlns:w16="http://schemas.microsoft.com/office/word/2018/wordml" xmlns:w16sdtdh="http://schemas.microsoft.com/office/word/2020/wordml/sdtdatahash" xmlns:w16se="http://schemas.microsoft.com/office/word/2015/wordml/symex" xmlns:wpg="http://schemas.microsoft.com/office/word/2010/wordprocessingGroup" xmlns:wpi="http://schemas.microsoft.com/office/word/2010/wordprocessingInk" xmlns:wne="http://schemas.microsoft.com/office/word/2006/wordml" xmlns:wps="http://schemas.microsoft.com/office/word/2010/wordprocessingShape" mc:Ignorable="w14 w15 w16se w16cid w16 w16cex w16sdtdh wp14">
+<w:document xmlns:wpc="http://schemas.microsoft.com/office/word/2010/wordprocessingCanvas" xmlns:cx="http://schemas.microsoft.com/office/drawing/2014/chartex" xmlns:cx1="http://schemas.microsoft.com/office/drawing/2015/9/8/chartex" xmlns:cx2="http://schemas.microsoft.com/office/drawing/2015/10/21/chartex" xmlns:cx3="http://schemas.microsoft.com/office/drawing/2016/5/9/chartex" xmlns:cx4="http://schemas.microsoft.com/office/drawing/2016/5/10/chartex" xmlns:cx5="http://schemas.microsoft.com/office/drawing/2016/5/11/chartex" xmlns:cx6="http://schemas.microsoft.com/office/drawing/2016/5/12/chartex" xmlns:cx7="http://schemas.microsoft.com/office/drawing/2016/5/13/chartex" xmlns:cx8="http://schemas.microsoft.com/office/drawing/2016/5/14/chartex" xmlns:mc="http://schemas.openxmlformats.org/markup-compatibility/2006" xmlns:aink="http://schemas.microsoft.com/office/drawing/2016/ink" xmlns:am3d="http://schemas.microsoft.com/office/drawing/2017/model3d" xmlns:o="urn:schemas-microsoft-com:office:office" xmlns:r="http://schemas.openxmlformats.org/officeDocument/2006/relationships" xmlns:m="http://schemas.openxmlformats.org/officeDocument/2006/math" xmlns:v="urn:schemas-microsoft-com:vml" xmlns:wp14="http://schemas.microsoft.com/office/word/2010/wordprocessingDrawing" xmlns:wp="http://schemas.openxmlformats.org/drawingml/2006/wordprocessingDrawing" xmlns:w10="urn:schemas-microsoft-com:office:word" xmlns:w="http://schemas.openxmlformats.org/wordprocessingml/2006/main" xmlns:w14="http://schemas.microsoft.com/office/word/2010/wordml" xmlns:w15="http://schemas.microsoft.com/office/word/2012/wordml" xmlns:w16cid="http://schemas.microsoft.com/office/word/2016/wordml/cid" xmlns:w16se="http://schemas.microsoft.com/office/word/2015/wordml/symex" xmlns:wpg="http://schemas.microsoft.com/office/word/2010/wordprocessingGroup" xmlns:wpi="http://schemas.microsoft.com/office/word/2010/wordprocessingInk" xmlns:wne="http://schemas.microsoft.com/office/word/2006/wordml" xmlns:wps="http://schemas.microsoft.com/office/word/2010/wordprocessingShape" mc:Ignorable="w14 w15 w16se w16cid wp14">
   <w:body>
     <w:p>
       <w:pPr>
@@ -113,6 +113,7 @@
           <w:color w:val="5B9BD5" w:themeColor="accent5"/>
           <w:sz w:val="24"/>
           <w:szCs w:val="24"/>
+          <w:u w:val="single"/>
           <w:lang w:val="en-US"/>
         </w:rPr>
       </w:pPr>
@@ -123,41 +124,561 @@
           <w:color w:val="5B9BD5" w:themeColor="accent5"/>
           <w:sz w:val="24"/>
           <w:szCs w:val="24"/>
-          <w:lang w:val="en-US"/>
-        </w:rPr>
-        <w:t>Face &amp; Eye Detection</w:t>
-      </w:r>
-    </w:p>
-    <w:p>
-      <w:pPr>
-        <w:spacing w:after="0" w:line="240" w:lineRule="auto"/>
-        <w:rPr>
-          <w:color w:val="000000" w:themeColor="text1"/>
-          <w:sz w:val="24"/>
-          <w:szCs w:val="24"/>
-          <w:lang w:val="en-US"/>
-        </w:rPr>
-      </w:pPr>
-      <w:r>
-        <w:rPr>
-          <w:color w:val="000000" w:themeColor="text1"/>
-          <w:sz w:val="24"/>
-          <w:szCs w:val="24"/>
-          <w:lang w:val="en-US"/>
-        </w:rPr>
-        <w:t>Blah</w:t>
-      </w:r>
-    </w:p>
-    <w:p>
-      <w:pPr>
-        <w:spacing w:after="0" w:line="240" w:lineRule="auto"/>
-        <w:rPr>
-          <w:color w:val="000000" w:themeColor="text1"/>
-          <w:sz w:val="24"/>
-          <w:szCs w:val="24"/>
-          <w:lang w:val="en-US"/>
-        </w:rPr>
-      </w:pPr>
+          <w:u w:val="single"/>
+          <w:lang w:val="en-US"/>
+        </w:rPr>
+        <w:t>Detections:</w:t>
+      </w:r>
+    </w:p>
+    <w:p>
+      <w:pPr>
+        <w:spacing w:after="0" w:line="240" w:lineRule="auto"/>
+        <w:rPr>
+          <w:bCs/>
+          <w:color w:val="000000" w:themeColor="text1"/>
+          <w:sz w:val="24"/>
+          <w:szCs w:val="24"/>
+          <w:lang w:val="en-US"/>
+        </w:rPr>
+      </w:pPr>
+      <w:r>
+        <w:rPr>
+          <w:bCs/>
+          <w:color w:val="000000" w:themeColor="text1"/>
+          <w:sz w:val="24"/>
+          <w:szCs w:val="24"/>
+          <w:lang w:val="en-US"/>
+        </w:rPr>
+        <w:t>Face and Eye Detection</w:t>
+      </w:r>
+    </w:p>
+    <w:p>
+      <w:pPr>
+        <w:spacing w:after="0" w:line="240" w:lineRule="auto"/>
+        <w:rPr>
+          <w:bCs/>
+          <w:color w:val="000000" w:themeColor="text1"/>
+          <w:sz w:val="24"/>
+          <w:szCs w:val="24"/>
+          <w:lang w:val="en-US"/>
+        </w:rPr>
+      </w:pPr>
+    </w:p>
+    <w:p>
+      <w:pPr>
+        <w:spacing w:after="0" w:line="240" w:lineRule="auto"/>
+        <w:rPr>
+          <w:bCs/>
+          <w:color w:val="000000" w:themeColor="text1"/>
+          <w:sz w:val="24"/>
+          <w:szCs w:val="24"/>
+          <w:lang w:val="en-US"/>
+        </w:rPr>
+      </w:pPr>
+      <w:r>
+        <w:rPr>
+          <w:bCs/>
+          <w:color w:val="000000" w:themeColor="text1"/>
+          <w:sz w:val="24"/>
+          <w:szCs w:val="24"/>
+          <w:lang w:val="en-US"/>
+        </w:rPr>
+        <w:t xml:space="preserve">Number Plate </w:t>
+      </w:r>
+      <w:r>
+        <w:rPr>
+          <w:bCs/>
+          <w:color w:val="000000" w:themeColor="text1"/>
+          <w:sz w:val="24"/>
+          <w:szCs w:val="24"/>
+          <w:lang w:val="en-US"/>
+        </w:rPr>
+        <w:t>Detection</w:t>
+      </w:r>
+    </w:p>
+    <w:p>
+      <w:pPr>
+        <w:spacing w:after="0" w:line="240" w:lineRule="auto"/>
+        <w:rPr>
+          <w:bCs/>
+          <w:color w:val="000000" w:themeColor="text1"/>
+          <w:sz w:val="24"/>
+          <w:szCs w:val="24"/>
+          <w:lang w:val="en-US"/>
+        </w:rPr>
+      </w:pPr>
+    </w:p>
+    <w:p>
+      <w:pPr>
+        <w:spacing w:after="0" w:line="240" w:lineRule="auto"/>
+        <w:rPr>
+          <w:bCs/>
+          <w:color w:val="000000" w:themeColor="text1"/>
+          <w:sz w:val="24"/>
+          <w:szCs w:val="24"/>
+          <w:lang w:val="en-US"/>
+        </w:rPr>
+      </w:pPr>
+      <w:r>
+        <w:rPr>
+          <w:bCs/>
+          <w:color w:val="000000" w:themeColor="text1"/>
+          <w:sz w:val="24"/>
+          <w:szCs w:val="24"/>
+          <w:lang w:val="en-US"/>
+        </w:rPr>
+        <w:t>Car Detection</w:t>
+      </w:r>
+    </w:p>
+    <w:p>
+      <w:pPr>
+        <w:spacing w:after="0" w:line="240" w:lineRule="auto"/>
+        <w:rPr>
+          <w:color w:val="5B9BD5" w:themeColor="accent5"/>
+          <w:sz w:val="24"/>
+          <w:szCs w:val="24"/>
+          <w:lang w:val="en-US"/>
+        </w:rPr>
+      </w:pPr>
+    </w:p>
+    <w:p>
+      <w:pPr>
+        <w:spacing w:after="0" w:line="240" w:lineRule="auto"/>
+        <w:rPr>
+          <w:b/>
+          <w:color w:val="5B9BD5" w:themeColor="accent5"/>
+          <w:sz w:val="24"/>
+          <w:szCs w:val="24"/>
+          <w:u w:val="single"/>
+          <w:lang w:val="en-US"/>
+        </w:rPr>
+      </w:pPr>
+      <w:r>
+        <w:rPr>
+          <w:b/>
+          <w:color w:val="5B9BD5" w:themeColor="accent5"/>
+          <w:sz w:val="24"/>
+          <w:szCs w:val="24"/>
+          <w:u w:val="single"/>
+          <w:lang w:val="en-US"/>
+        </w:rPr>
+        <w:t>Software Used:</w:t>
+      </w:r>
+    </w:p>
+    <w:p>
+      <w:pPr>
+        <w:spacing w:after="0" w:line="240" w:lineRule="auto"/>
+        <w:rPr>
+          <w:color w:val="000000" w:themeColor="text1"/>
+          <w:sz w:val="24"/>
+          <w:szCs w:val="24"/>
+          <w:lang w:val="en-US"/>
+        </w:rPr>
+      </w:pPr>
+      <w:r>
+        <w:rPr>
+          <w:color w:val="000000" w:themeColor="text1"/>
+          <w:sz w:val="24"/>
+          <w:szCs w:val="24"/>
+          <w:lang w:val="en-US"/>
+        </w:rPr>
+        <w:t>OS:</w:t>
+      </w:r>
+    </w:p>
+    <w:p>
+      <w:pPr>
+        <w:pStyle w:val="ListParagraph"/>
+        <w:numPr>
+          <w:ilvl w:val="0"/>
+          <w:numId w:val="3"/>
+        </w:numPr>
+        <w:spacing w:after="0" w:line="240" w:lineRule="auto"/>
+        <w:rPr>
+          <w:color w:val="000000" w:themeColor="text1"/>
+          <w:sz w:val="24"/>
+          <w:szCs w:val="24"/>
+          <w:lang w:val="en-US"/>
+        </w:rPr>
+      </w:pPr>
+      <w:r>
+        <w:rPr>
+          <w:color w:val="000000" w:themeColor="text1"/>
+          <w:sz w:val="24"/>
+          <w:szCs w:val="24"/>
+          <w:lang w:val="en-US"/>
+        </w:rPr>
+        <w:t>Windows 10</w:t>
+      </w:r>
+    </w:p>
+    <w:p>
+      <w:pPr>
+        <w:spacing w:after="0" w:line="240" w:lineRule="auto"/>
+        <w:rPr>
+          <w:color w:val="000000" w:themeColor="text1"/>
+          <w:sz w:val="24"/>
+          <w:szCs w:val="24"/>
+          <w:lang w:val="en-US"/>
+        </w:rPr>
+      </w:pPr>
+      <w:r>
+        <w:rPr>
+          <w:color w:val="000000" w:themeColor="text1"/>
+          <w:sz w:val="24"/>
+          <w:szCs w:val="24"/>
+          <w:lang w:val="en-US"/>
+        </w:rPr>
+        <w:t>Python:</w:t>
+      </w:r>
+    </w:p>
+    <w:p>
+      <w:pPr>
+        <w:pStyle w:val="ListParagraph"/>
+        <w:numPr>
+          <w:ilvl w:val="0"/>
+          <w:numId w:val="3"/>
+        </w:numPr>
+        <w:spacing w:after="0" w:line="240" w:lineRule="auto"/>
+        <w:rPr>
+          <w:color w:val="000000" w:themeColor="text1"/>
+          <w:sz w:val="24"/>
+          <w:szCs w:val="24"/>
+          <w:lang w:val="en-US"/>
+        </w:rPr>
+      </w:pPr>
+      <w:r>
+        <w:rPr>
+          <w:color w:val="000000" w:themeColor="text1"/>
+          <w:sz w:val="24"/>
+          <w:szCs w:val="24"/>
+          <w:lang w:val="en-US"/>
+        </w:rPr>
+        <w:t>Version: 3.10</w:t>
+      </w:r>
+    </w:p>
+    <w:p>
+      <w:pPr>
+        <w:spacing w:after="0" w:line="240" w:lineRule="auto"/>
+        <w:rPr>
+          <w:color w:val="000000" w:themeColor="text1"/>
+          <w:sz w:val="24"/>
+          <w:szCs w:val="24"/>
+          <w:lang w:val="en-US"/>
+        </w:rPr>
+      </w:pPr>
+      <w:r>
+        <w:rPr>
+          <w:color w:val="000000" w:themeColor="text1"/>
+          <w:sz w:val="24"/>
+          <w:szCs w:val="24"/>
+          <w:lang w:val="en-US"/>
+        </w:rPr>
+        <w:t xml:space="preserve">Packages: </w:t>
+      </w:r>
+    </w:p>
+    <w:p>
+      <w:pPr>
+        <w:pStyle w:val="ListParagraph"/>
+        <w:numPr>
+          <w:ilvl w:val="0"/>
+          <w:numId w:val="2"/>
+        </w:numPr>
+        <w:spacing w:after="0" w:line="240" w:lineRule="auto"/>
+        <w:rPr>
+          <w:color w:val="000000" w:themeColor="text1"/>
+          <w:sz w:val="24"/>
+          <w:szCs w:val="24"/>
+          <w:lang w:val="en-US"/>
+        </w:rPr>
+      </w:pPr>
+      <w:r>
+        <w:rPr>
+          <w:color w:val="000000" w:themeColor="text1"/>
+          <w:sz w:val="24"/>
+          <w:szCs w:val="24"/>
+          <w:lang w:val="en-US"/>
+        </w:rPr>
+        <w:t>OpenCV</w:t>
+      </w:r>
+      <w:r>
+        <w:rPr>
+          <w:color w:val="000000" w:themeColor="text1"/>
+          <w:sz w:val="24"/>
+          <w:szCs w:val="24"/>
+          <w:lang w:val="en-US"/>
+        </w:rPr>
+        <w:t xml:space="preserve"> – Version: 4.6.0.66</w:t>
+      </w:r>
+    </w:p>
+    <w:p>
+      <w:pPr>
+        <w:pStyle w:val="ListParagraph"/>
+        <w:numPr>
+          <w:ilvl w:val="0"/>
+          <w:numId w:val="2"/>
+        </w:numPr>
+        <w:spacing w:after="0" w:line="240" w:lineRule="auto"/>
+        <w:rPr>
+          <w:color w:val="000000" w:themeColor="text1"/>
+          <w:sz w:val="24"/>
+          <w:szCs w:val="24"/>
+          <w:lang w:val="en-US"/>
+        </w:rPr>
+      </w:pPr>
+      <w:r>
+        <w:rPr>
+          <w:color w:val="000000" w:themeColor="text1"/>
+          <w:sz w:val="24"/>
+          <w:szCs w:val="24"/>
+          <w:lang w:val="en-US"/>
+        </w:rPr>
+        <w:t>Numpy</w:t>
+      </w:r>
+      <w:r>
+        <w:rPr>
+          <w:color w:val="000000" w:themeColor="text1"/>
+          <w:sz w:val="24"/>
+          <w:szCs w:val="24"/>
+          <w:lang w:val="en-US"/>
+        </w:rPr>
+        <w:t xml:space="preserve"> – Version: 1.23.5</w:t>
+      </w:r>
+    </w:p>
+    <w:p>
+      <w:pPr>
+        <w:spacing w:after="0" w:line="240" w:lineRule="auto"/>
+        <w:rPr>
+          <w:color w:val="000000" w:themeColor="text1"/>
+          <w:sz w:val="24"/>
+          <w:szCs w:val="24"/>
+          <w:lang w:val="en-US"/>
+        </w:rPr>
+      </w:pPr>
+      <w:r>
+        <w:rPr>
+          <w:color w:val="000000" w:themeColor="text1"/>
+          <w:sz w:val="24"/>
+          <w:szCs w:val="24"/>
+          <w:lang w:val="en-US"/>
+        </w:rPr>
+        <w:t>Environment</w:t>
+      </w:r>
+    </w:p>
+    <w:p>
+      <w:pPr>
+        <w:pStyle w:val="ListParagraph"/>
+        <w:numPr>
+          <w:ilvl w:val="0"/>
+          <w:numId w:val="2"/>
+        </w:numPr>
+        <w:spacing w:after="0" w:line="240" w:lineRule="auto"/>
+        <w:rPr>
+          <w:color w:val="000000" w:themeColor="text1"/>
+          <w:sz w:val="24"/>
+          <w:szCs w:val="24"/>
+          <w:lang w:val="en-US"/>
+        </w:rPr>
+      </w:pPr>
+      <w:r>
+        <w:rPr>
+          <w:color w:val="000000" w:themeColor="text1"/>
+          <w:sz w:val="24"/>
+          <w:szCs w:val="24"/>
+          <w:lang w:val="en-US"/>
+        </w:rPr>
+        <w:t>PyCharm</w:t>
+      </w:r>
+    </w:p>
+    <w:p>
+      <w:pPr>
+        <w:spacing w:after="0" w:line="240" w:lineRule="auto"/>
+        <w:rPr>
+          <w:color w:val="000000" w:themeColor="text1"/>
+          <w:sz w:val="24"/>
+          <w:szCs w:val="24"/>
+          <w:lang w:val="en-US"/>
+        </w:rPr>
+      </w:pPr>
+      <w:r>
+        <w:rPr>
+          <w:color w:val="000000" w:themeColor="text1"/>
+          <w:sz w:val="24"/>
+          <w:szCs w:val="24"/>
+          <w:lang w:val="en-US"/>
+        </w:rPr>
+        <w:t>Classifiers:</w:t>
+      </w:r>
+    </w:p>
+    <w:p>
+      <w:pPr>
+        <w:pStyle w:val="ListParagraph"/>
+        <w:numPr>
+          <w:ilvl w:val="0"/>
+          <w:numId w:val="1"/>
+        </w:numPr>
+        <w:spacing w:after="0" w:line="240" w:lineRule="auto"/>
+        <w:rPr>
+          <w:color w:val="000000" w:themeColor="text1"/>
+          <w:sz w:val="24"/>
+          <w:szCs w:val="24"/>
+          <w:lang w:val="en-US"/>
+        </w:rPr>
+      </w:pPr>
+      <w:r>
+        <w:rPr>
+          <w:color w:val="000000" w:themeColor="text1"/>
+          <w:sz w:val="24"/>
+          <w:szCs w:val="24"/>
+          <w:lang w:val="en-US"/>
+        </w:rPr>
+        <w:t>haarcascade_russian_plate_number.xml</w:t>
+      </w:r>
+    </w:p>
+    <w:p>
+      <w:pPr>
+        <w:pStyle w:val="ListParagraph"/>
+        <w:numPr>
+          <w:ilvl w:val="0"/>
+          <w:numId w:val="1"/>
+        </w:numPr>
+        <w:spacing w:after="0" w:line="240" w:lineRule="auto"/>
+        <w:rPr>
+          <w:color w:val="000000" w:themeColor="text1"/>
+          <w:sz w:val="24"/>
+          <w:szCs w:val="24"/>
+          <w:lang w:val="en-US"/>
+        </w:rPr>
+      </w:pPr>
+      <w:r>
+        <w:rPr>
+          <w:color w:val="000000" w:themeColor="text1"/>
+          <w:sz w:val="24"/>
+          <w:szCs w:val="24"/>
+          <w:lang w:val="en-US"/>
+        </w:rPr>
+        <w:t>haarcascade_car.xml</w:t>
+      </w:r>
+    </w:p>
+    <w:p>
+      <w:pPr>
+        <w:pStyle w:val="ListParagraph"/>
+        <w:numPr>
+          <w:ilvl w:val="0"/>
+          <w:numId w:val="1"/>
+        </w:numPr>
+        <w:spacing w:after="0" w:line="240" w:lineRule="auto"/>
+        <w:rPr>
+          <w:color w:val="000000" w:themeColor="text1"/>
+          <w:sz w:val="24"/>
+          <w:szCs w:val="24"/>
+          <w:lang w:val="en-US"/>
+        </w:rPr>
+      </w:pPr>
+      <w:r>
+        <w:rPr>
+          <w:color w:val="000000" w:themeColor="text1"/>
+          <w:sz w:val="24"/>
+          <w:szCs w:val="24"/>
+          <w:lang w:val="en-US"/>
+        </w:rPr>
+        <w:t>haarcascade_frontalface_default.xml</w:t>
+      </w:r>
+    </w:p>
+    <w:p>
+      <w:pPr>
+        <w:pStyle w:val="ListParagraph"/>
+        <w:numPr>
+          <w:ilvl w:val="0"/>
+          <w:numId w:val="1"/>
+        </w:numPr>
+        <w:spacing w:after="0" w:line="240" w:lineRule="auto"/>
+        <w:rPr>
+          <w:color w:val="000000" w:themeColor="text1"/>
+          <w:sz w:val="24"/>
+          <w:szCs w:val="24"/>
+          <w:lang w:val="en-US"/>
+        </w:rPr>
+      </w:pPr>
+      <w:r>
+        <w:rPr>
+          <w:color w:val="000000" w:themeColor="text1"/>
+          <w:sz w:val="24"/>
+          <w:szCs w:val="24"/>
+          <w:lang w:val="en-US"/>
+        </w:rPr>
+        <w:t>lbpcascade_frontalface_improved.xml</w:t>
+      </w:r>
+    </w:p>
+    <w:p>
+      <w:pPr>
+        <w:pStyle w:val="ListParagraph"/>
+        <w:numPr>
+          <w:ilvl w:val="0"/>
+          <w:numId w:val="1"/>
+        </w:numPr>
+        <w:spacing w:after="0" w:line="240" w:lineRule="auto"/>
+        <w:rPr>
+          <w:color w:val="000000" w:themeColor="text1"/>
+          <w:sz w:val="24"/>
+          <w:szCs w:val="24"/>
+          <w:lang w:val="en-US"/>
+        </w:rPr>
+      </w:pPr>
+      <w:r>
+        <w:rPr>
+          <w:color w:val="000000" w:themeColor="text1"/>
+          <w:sz w:val="24"/>
+          <w:szCs w:val="24"/>
+          <w:lang w:val="en-US"/>
+        </w:rPr>
+        <w:t>haarcascade_eye.xml</w:t>
+      </w:r>
+      <w:bookmarkStart w:id="0" w:name="_GoBack"/>
+      <w:bookmarkEnd w:id="0"/>
+    </w:p>
+    <w:p>
+      <w:pPr>
+        <w:spacing w:after="0" w:line="240" w:lineRule="auto"/>
+        <w:rPr>
+          <w:color w:val="000000" w:themeColor="text1"/>
+          <w:sz w:val="24"/>
+          <w:szCs w:val="24"/>
+          <w:lang w:val="en-US"/>
+        </w:rPr>
+      </w:pPr>
+      <w:r>
+        <w:rPr>
+          <w:color w:val="000000" w:themeColor="text1"/>
+          <w:sz w:val="24"/>
+          <w:szCs w:val="24"/>
+          <w:lang w:val="en-US"/>
+        </w:rPr>
+        <w:t>Python Code:</w:t>
+      </w:r>
+    </w:p>
+    <w:p>
+      <w:pPr>
+        <w:pStyle w:val="ListParagraph"/>
+        <w:numPr>
+          <w:ilvl w:val="0"/>
+          <w:numId w:val="1"/>
+        </w:numPr>
+        <w:spacing w:after="0" w:line="240" w:lineRule="auto"/>
+        <w:rPr>
+          <w:color w:val="000000" w:themeColor="text1"/>
+          <w:sz w:val="24"/>
+          <w:szCs w:val="24"/>
+          <w:lang w:val="en-US"/>
+        </w:rPr>
+      </w:pPr>
+      <w:r>
+        <w:rPr>
+          <w:color w:val="000000" w:themeColor="text1"/>
+          <w:sz w:val="24"/>
+          <w:szCs w:val="24"/>
+          <w:lang w:val="en-US"/>
+        </w:rPr>
+        <w:t>Found in *whatever directory*</w:t>
+      </w:r>
     </w:p>
     <w:p>
       <w:pPr>
@@ -171,126 +692,27 @@
           <w:lang w:val="en-US"/>
         </w:rPr>
       </w:pPr>
-      <w:r>
+    </w:p>
+    <w:p>
+      <w:pPr>
+        <w:spacing w:after="0" w:line="240" w:lineRule="auto"/>
         <w:rPr>
           <w:b/>
           <w:bCs/>
           <w:color w:val="5B9BD5" w:themeColor="accent5"/>
           <w:sz w:val="24"/>
           <w:szCs w:val="24"/>
-          <w:lang w:val="en-US"/>
-        </w:rPr>
-        <w:t>Car Detection</w:t>
-      </w:r>
-    </w:p>
-    <w:p>
-      <w:pPr>
-        <w:spacing w:after="0" w:line="240" w:lineRule="auto"/>
-        <w:rPr>
-          <w:color w:val="000000" w:themeColor="text1"/>
-          <w:sz w:val="24"/>
-          <w:szCs w:val="24"/>
-          <w:lang w:val="en-US"/>
-        </w:rPr>
-      </w:pPr>
-      <w:r>
-        <w:rPr>
-          <w:color w:val="000000" w:themeColor="text1"/>
-          <w:sz w:val="24"/>
-          <w:szCs w:val="24"/>
-          <w:lang w:val="en-US"/>
-        </w:rPr>
-        <w:t>Blah</w:t>
-      </w:r>
-    </w:p>
-    <w:p>
-      <w:pPr>
-        <w:spacing w:after="0" w:line="240" w:lineRule="auto"/>
-        <w:rPr>
-          <w:color w:val="000000" w:themeColor="text1"/>
-          <w:sz w:val="24"/>
-          <w:szCs w:val="24"/>
-          <w:lang w:val="en-US"/>
-        </w:rPr>
-      </w:pPr>
-    </w:p>
-    <w:p>
-      <w:pPr>
-        <w:spacing w:after="0" w:line="240" w:lineRule="auto"/>
+          <w:u w:val="single"/>
+          <w:lang w:val="en-US"/>
+        </w:rPr>
+      </w:pPr>
+      <w:r>
         <w:rPr>
           <w:b/>
           <w:bCs/>
           <w:color w:val="5B9BD5" w:themeColor="accent5"/>
           <w:sz w:val="24"/>
           <w:szCs w:val="24"/>
-          <w:lang w:val="en-US"/>
-        </w:rPr>
-      </w:pPr>
-      <w:r>
-        <w:rPr>
-          <w:b/>
-          <w:bCs/>
-          <w:color w:val="5B9BD5" w:themeColor="accent5"/>
-          <w:sz w:val="24"/>
-          <w:szCs w:val="24"/>
-          <w:lang w:val="en-US"/>
-        </w:rPr>
-        <w:t>Pedestrian Detection</w:t>
-      </w:r>
-    </w:p>
-    <w:p>
-      <w:pPr>
-        <w:spacing w:after="0" w:line="240" w:lineRule="auto"/>
-        <w:rPr>
-          <w:color w:val="000000" w:themeColor="text1"/>
-          <w:sz w:val="24"/>
-          <w:szCs w:val="24"/>
-          <w:lang w:val="en-US"/>
-        </w:rPr>
-      </w:pPr>
-      <w:r>
-        <w:rPr>
-          <w:color w:val="000000" w:themeColor="text1"/>
-          <w:sz w:val="24"/>
-          <w:szCs w:val="24"/>
-          <w:lang w:val="en-US"/>
-        </w:rPr>
-        <w:t>blah</w:t>
-      </w:r>
-    </w:p>
-    <w:p>
-      <w:pPr>
-        <w:spacing w:after="0" w:line="240" w:lineRule="auto"/>
-        <w:rPr>
-          <w:b/>
-          <w:bCs/>
-          <w:color w:val="5B9BD5" w:themeColor="accent5"/>
-          <w:sz w:val="24"/>
-          <w:szCs w:val="24"/>
-          <w:lang w:val="en-US"/>
-        </w:rPr>
-      </w:pPr>
-    </w:p>
-    <w:p>
-      <w:pPr>
-        <w:spacing w:after="0" w:line="240" w:lineRule="auto"/>
-        <w:rPr>
-          <w:b/>
-          <w:bCs/>
-          <w:color w:val="5B9BD5" w:themeColor="accent5"/>
-          <w:sz w:val="24"/>
-          <w:szCs w:val="24"/>
-          <w:u w:val="single"/>
-          <w:lang w:val="en-US"/>
-        </w:rPr>
-      </w:pPr>
-      <w:r>
-        <w:rPr>
-          <w:b/>
-          <w:bCs/>
-          <w:color w:val="5B9BD5" w:themeColor="accent5"/>
-          <w:sz w:val="24"/>
-          <w:szCs w:val="24"/>
           <w:u w:val="single"/>
           <w:lang w:val="en-US"/>
         </w:rPr>
@@ -332,7 +754,7 @@
         </w:rPr>
         <w:t xml:space="preserve">Cars on highway (cars.jpeg): </w:t>
       </w:r>
-      <w:hyperlink r:id="rId4" w:history="1">
+      <w:hyperlink r:id="rId5" w:history="1">
         <w:r>
           <w:rPr>
             <w:rStyle w:val="Hyperlink"/>
@@ -365,7 +787,7 @@
         </w:rPr>
         <w:t xml:space="preserve">Cat (cat.jpeg): </w:t>
       </w:r>
-      <w:hyperlink r:id="rId5" w:history="1">
+      <w:hyperlink r:id="rId6" w:history="1">
         <w:r>
           <w:rPr>
             <w:rStyle w:val="Hyperlink"/>
@@ -395,37 +817,6 @@
           <w:lang w:val="en-US"/>
         </w:rPr>
         <w:t xml:space="preserve">Brooklyn Nine Nine (b991.JPG):  </w:t>
-      </w:r>
-      <w:hyperlink r:id="rId6" w:history="1">
-        <w:r>
-          <w:rPr>
-            <w:rStyle w:val="Hyperlink"/>
-            <w:lang w:val="en-US"/>
-          </w:rPr>
-          <w:t>https://www.tvinsider.com/949404/brooklyn-nine-nine-police-brutality-season-8-storyline/</w:t>
-        </w:r>
-      </w:hyperlink>
-    </w:p>
-    <w:p>
-      <w:pPr>
-        <w:spacing w:after="0" w:line="240" w:lineRule="auto"/>
-        <w:rPr>
-          <w:lang w:val="en-US"/>
-        </w:rPr>
-      </w:pPr>
-    </w:p>
-    <w:p>
-      <w:pPr>
-        <w:spacing w:after="0" w:line="240" w:lineRule="auto"/>
-        <w:rPr>
-          <w:lang w:val="en-US"/>
-        </w:rPr>
-      </w:pPr>
-      <w:r>
-        <w:rPr>
-          <w:lang w:val="en-US"/>
-        </w:rPr>
-        <w:t xml:space="preserve">Brooklyn Nine Nine (b992.JPG): </w:t>
       </w:r>
       <w:hyperlink r:id="rId7" w:history="1">
         <w:r>
@@ -456,9 +847,40 @@
         <w:rPr>
           <w:lang w:val="en-US"/>
         </w:rPr>
+        <w:t xml:space="preserve">Brooklyn Nine Nine (b992.JPG): </w:t>
+      </w:r>
+      <w:hyperlink r:id="rId8" w:history="1">
+        <w:r>
+          <w:rPr>
+            <w:rStyle w:val="Hyperlink"/>
+            <w:lang w:val="en-US"/>
+          </w:rPr>
+          <w:t>https://www.tvinsider.com/949404/brooklyn-nine-nine-police-brutality-season-8-storyline/</w:t>
+        </w:r>
+      </w:hyperlink>
+    </w:p>
+    <w:p>
+      <w:pPr>
+        <w:spacing w:after="0" w:line="240" w:lineRule="auto"/>
+        <w:rPr>
+          <w:lang w:val="en-US"/>
+        </w:rPr>
+      </w:pPr>
+    </w:p>
+    <w:p>
+      <w:pPr>
+        <w:spacing w:after="0" w:line="240" w:lineRule="auto"/>
+        <w:rPr>
+          <w:lang w:val="en-US"/>
+        </w:rPr>
+      </w:pPr>
+      <w:r>
+        <w:rPr>
+          <w:lang w:val="en-US"/>
+        </w:rPr>
         <w:t xml:space="preserve">Post Malone (post.JPG): </w:t>
       </w:r>
-      <w:hyperlink r:id="rId8" w:history="1">
+      <w:hyperlink r:id="rId9" w:history="1">
         <w:r>
           <w:rPr>
             <w:rStyle w:val="Hyperlink"/>
@@ -487,9 +909,10 @@
         <w:rPr>
           <w:lang w:val="en-US"/>
         </w:rPr>
+        <w:lastRenderedPageBreak/>
         <w:t xml:space="preserve">Tommy Shelby (tommy.JPG): </w:t>
       </w:r>
-      <w:hyperlink r:id="rId9" w:history="1">
+      <w:hyperlink r:id="rId10" w:history="1">
         <w:r>
           <w:rPr>
             <w:rStyle w:val="Hyperlink"/>
@@ -514,6 +937,68 @@
           <w:lang w:val="en-US"/>
         </w:rPr>
       </w:pPr>
+      <w:r>
+        <w:rPr>
+          <w:lang w:val="en-US"/>
+        </w:rPr>
+        <w:t xml:space="preserve">Number Plate (numberPlate.jpg): </w:t>
+      </w:r>
+      <w:hyperlink r:id="rId11" w:history="1">
+        <w:r>
+          <w:rPr>
+            <w:rStyle w:val="Hyperlink"/>
+            <w:lang w:val="en-US"/>
+          </w:rPr>
+          <w:t>https://licenseplatemania.com/landenpaginas/rusland.htm</w:t>
+        </w:r>
+      </w:hyperlink>
+    </w:p>
+    <w:p>
+      <w:pPr>
+        <w:spacing w:after="0" w:line="240" w:lineRule="auto"/>
+        <w:rPr>
+          <w:lang w:val="en-US"/>
+        </w:rPr>
+      </w:pPr>
+      <w:r>
+        <w:rPr>
+          <w:lang w:val="en-US"/>
+        </w:rPr>
+        <w:t xml:space="preserve">Number Plater (numberPlate1.jpg): </w:t>
+      </w:r>
+      <w:hyperlink r:id="rId12" w:history="1">
+        <w:r>
+          <w:rPr>
+            <w:rStyle w:val="Hyperlink"/>
+            <w:lang w:val="en-US"/>
+          </w:rPr>
+          <w:t>https://platesmania.com/ru/nomer11962743</w:t>
+        </w:r>
+      </w:hyperlink>
+    </w:p>
+    <w:p>
+      <w:pPr>
+        <w:spacing w:after="0" w:line="240" w:lineRule="auto"/>
+        <w:rPr>
+          <w:lang w:val="en-US"/>
+        </w:rPr>
+      </w:pPr>
+    </w:p>
+    <w:p>
+      <w:pPr>
+        <w:spacing w:after="0" w:line="240" w:lineRule="auto"/>
+        <w:rPr>
+          <w:lang w:val="en-US"/>
+        </w:rPr>
+      </w:pPr>
+    </w:p>
+    <w:p>
+      <w:pPr>
+        <w:spacing w:after="0" w:line="240" w:lineRule="auto"/>
+        <w:rPr>
+          <w:lang w:val="en-US"/>
+        </w:rPr>
+      </w:pPr>
     </w:p>
     <w:p>
       <w:pPr>
@@ -561,7 +1046,7 @@
         </w:rPr>
         <w:t xml:space="preserve">: </w:t>
       </w:r>
-      <w:hyperlink r:id="rId10" w:history="1">
+      <w:hyperlink r:id="rId13" w:history="1">
         <w:r>
           <w:rPr>
             <w:rStyle w:val="Hyperlink"/>
@@ -663,7 +1148,7 @@
         </w:rPr>
         <w:t xml:space="preserve"> </w:t>
       </w:r>
-      <w:hyperlink r:id="rId11" w:history="1">
+      <w:hyperlink r:id="rId14" w:history="1">
         <w:r>
           <w:rPr>
             <w:rStyle w:val="Hyperlink"/>
@@ -692,8 +1177,358 @@
 </w:document>
 </file>
 
+<file path=word/numbering.xml><?xml version="1.0" encoding="utf-8"?>
+<w:numbering xmlns:wpc="http://schemas.microsoft.com/office/word/2010/wordprocessingCanvas" xmlns:cx="http://schemas.microsoft.com/office/drawing/2014/chartex" xmlns:cx1="http://schemas.microsoft.com/office/drawing/2015/9/8/chartex" xmlns:cx2="http://schemas.microsoft.com/office/drawing/2015/10/21/chartex" xmlns:cx3="http://schemas.microsoft.com/office/drawing/2016/5/9/chartex" xmlns:cx4="http://schemas.microsoft.com/office/drawing/2016/5/10/chartex" xmlns:cx5="http://schemas.microsoft.com/office/drawing/2016/5/11/chartex" xmlns:cx6="http://schemas.microsoft.com/office/drawing/2016/5/12/chartex" xmlns:cx7="http://schemas.microsoft.com/office/drawing/2016/5/13/chartex" xmlns:cx8="http://schemas.microsoft.com/office/drawing/2016/5/14/chartex" xmlns:mc="http://schemas.openxmlformats.org/markup-compatibility/2006" xmlns:aink="http://schemas.microsoft.com/office/drawing/2016/ink" xmlns:am3d="http://schemas.microsoft.com/office/drawing/2017/model3d" xmlns:o="urn:schemas-microsoft-com:office:office" xmlns:r="http://schemas.openxmlformats.org/officeDocument/2006/relationships" xmlns:m="http://schemas.openxmlformats.org/officeDocument/2006/math" xmlns:v="urn:schemas-microsoft-com:vml" xmlns:wp14="http://schemas.microsoft.com/office/word/2010/wordprocessingDrawing" xmlns:wp="http://schemas.openxmlformats.org/drawingml/2006/wordprocessingDrawing" xmlns:w10="urn:schemas-microsoft-com:office:word" xmlns:w="http://schemas.openxmlformats.org/wordprocessingml/2006/main" xmlns:w14="http://schemas.microsoft.com/office/word/2010/wordml" xmlns:w15="http://schemas.microsoft.com/office/word/2012/wordml" xmlns:w16cid="http://schemas.microsoft.com/office/word/2016/wordml/cid" xmlns:w16se="http://schemas.microsoft.com/office/word/2015/wordml/symex" xmlns:wpg="http://schemas.microsoft.com/office/word/2010/wordprocessingGroup" xmlns:wpi="http://schemas.microsoft.com/office/word/2010/wordprocessingInk" xmlns:wne="http://schemas.microsoft.com/office/word/2006/wordml" xmlns:wps="http://schemas.microsoft.com/office/word/2010/wordprocessingShape" mc:Ignorable="w14 w15 w16se w16cid wp14">
+  <w:abstractNum w:abstractNumId="0" w15:restartNumberingAfterBreak="0">
+    <w:nsid w:val="0FC51B93"/>
+    <w:multiLevelType w:val="hybridMultilevel"/>
+    <w:tmpl w:val="0D942376"/>
+    <w:lvl w:ilvl="0" w:tplc="0E9E2EFE">
+      <w:numFmt w:val="bullet"/>
+      <w:lvlText w:val="-"/>
+      <w:lvlJc w:val="left"/>
+      <w:pPr>
+        <w:ind w:left="720" w:hanging="360"/>
+      </w:pPr>
+      <w:rPr>
+        <w:rFonts w:ascii="Calibri" w:eastAsiaTheme="minorHAnsi" w:hAnsi="Calibri" w:cs="Calibri" w:hint="default"/>
+      </w:rPr>
+    </w:lvl>
+    <w:lvl w:ilvl="1" w:tplc="04090003" w:tentative="1">
+      <w:start w:val="1"/>
+      <w:numFmt w:val="bullet"/>
+      <w:lvlText w:val="o"/>
+      <w:lvlJc w:val="left"/>
+      <w:pPr>
+        <w:ind w:left="1440" w:hanging="360"/>
+      </w:pPr>
+      <w:rPr>
+        <w:rFonts w:ascii="Courier New" w:hAnsi="Courier New" w:cs="Courier New" w:hint="default"/>
+      </w:rPr>
+    </w:lvl>
+    <w:lvl w:ilvl="2" w:tplc="04090005" w:tentative="1">
+      <w:start w:val="1"/>
+      <w:numFmt w:val="bullet"/>
+      <w:lvlText w:val=""/>
+      <w:lvlJc w:val="left"/>
+      <w:pPr>
+        <w:ind w:left="2160" w:hanging="360"/>
+      </w:pPr>
+      <w:rPr>
+        <w:rFonts w:ascii="Wingdings" w:hAnsi="Wingdings" w:hint="default"/>
+      </w:rPr>
+    </w:lvl>
+    <w:lvl w:ilvl="3" w:tplc="04090001" w:tentative="1">
+      <w:start w:val="1"/>
+      <w:numFmt w:val="bullet"/>
+      <w:lvlText w:val=""/>
+      <w:lvlJc w:val="left"/>
+      <w:pPr>
+        <w:ind w:left="2880" w:hanging="360"/>
+      </w:pPr>
+      <w:rPr>
+        <w:rFonts w:ascii="Symbol" w:hAnsi="Symbol" w:hint="default"/>
+      </w:rPr>
+    </w:lvl>
+    <w:lvl w:ilvl="4" w:tplc="04090003" w:tentative="1">
+      <w:start w:val="1"/>
+      <w:numFmt w:val="bullet"/>
+      <w:lvlText w:val="o"/>
+      <w:lvlJc w:val="left"/>
+      <w:pPr>
+        <w:ind w:left="3600" w:hanging="360"/>
+      </w:pPr>
+      <w:rPr>
+        <w:rFonts w:ascii="Courier New" w:hAnsi="Courier New" w:cs="Courier New" w:hint="default"/>
+      </w:rPr>
+    </w:lvl>
+    <w:lvl w:ilvl="5" w:tplc="04090005" w:tentative="1">
+      <w:start w:val="1"/>
+      <w:numFmt w:val="bullet"/>
+      <w:lvlText w:val=""/>
+      <w:lvlJc w:val="left"/>
+      <w:pPr>
+        <w:ind w:left="4320" w:hanging="360"/>
+      </w:pPr>
+      <w:rPr>
+        <w:rFonts w:ascii="Wingdings" w:hAnsi="Wingdings" w:hint="default"/>
+      </w:rPr>
+    </w:lvl>
+    <w:lvl w:ilvl="6" w:tplc="04090001" w:tentative="1">
+      <w:start w:val="1"/>
+      <w:numFmt w:val="bullet"/>
+      <w:lvlText w:val=""/>
+      <w:lvlJc w:val="left"/>
+      <w:pPr>
+        <w:ind w:left="5040" w:hanging="360"/>
+      </w:pPr>
+      <w:rPr>
+        <w:rFonts w:ascii="Symbol" w:hAnsi="Symbol" w:hint="default"/>
+      </w:rPr>
+    </w:lvl>
+    <w:lvl w:ilvl="7" w:tplc="04090003" w:tentative="1">
+      <w:start w:val="1"/>
+      <w:numFmt w:val="bullet"/>
+      <w:lvlText w:val="o"/>
+      <w:lvlJc w:val="left"/>
+      <w:pPr>
+        <w:ind w:left="5760" w:hanging="360"/>
+      </w:pPr>
+      <w:rPr>
+        <w:rFonts w:ascii="Courier New" w:hAnsi="Courier New" w:cs="Courier New" w:hint="default"/>
+      </w:rPr>
+    </w:lvl>
+    <w:lvl w:ilvl="8" w:tplc="04090005" w:tentative="1">
+      <w:start w:val="1"/>
+      <w:numFmt w:val="bullet"/>
+      <w:lvlText w:val=""/>
+      <w:lvlJc w:val="left"/>
+      <w:pPr>
+        <w:ind w:left="6480" w:hanging="360"/>
+      </w:pPr>
+      <w:rPr>
+        <w:rFonts w:ascii="Wingdings" w:hAnsi="Wingdings" w:hint="default"/>
+      </w:rPr>
+    </w:lvl>
+  </w:abstractNum>
+  <w:abstractNum w:abstractNumId="1" w15:restartNumberingAfterBreak="0">
+    <w:nsid w:val="10AB16EA"/>
+    <w:multiLevelType w:val="hybridMultilevel"/>
+    <w:tmpl w:val="CF824384"/>
+    <w:lvl w:ilvl="0" w:tplc="D964680A">
+      <w:numFmt w:val="bullet"/>
+      <w:lvlText w:val="-"/>
+      <w:lvlJc w:val="left"/>
+      <w:pPr>
+        <w:ind w:left="720" w:hanging="360"/>
+      </w:pPr>
+      <w:rPr>
+        <w:rFonts w:ascii="Calibri" w:eastAsiaTheme="minorHAnsi" w:hAnsi="Calibri" w:cs="Calibri" w:hint="default"/>
+      </w:rPr>
+    </w:lvl>
+    <w:lvl w:ilvl="1" w:tplc="04090003" w:tentative="1">
+      <w:start w:val="1"/>
+      <w:numFmt w:val="bullet"/>
+      <w:lvlText w:val="o"/>
+      <w:lvlJc w:val="left"/>
+      <w:pPr>
+        <w:ind w:left="1440" w:hanging="360"/>
+      </w:pPr>
+      <w:rPr>
+        <w:rFonts w:ascii="Courier New" w:hAnsi="Courier New" w:cs="Courier New" w:hint="default"/>
+      </w:rPr>
+    </w:lvl>
+    <w:lvl w:ilvl="2" w:tplc="04090005" w:tentative="1">
+      <w:start w:val="1"/>
+      <w:numFmt w:val="bullet"/>
+      <w:lvlText w:val=""/>
+      <w:lvlJc w:val="left"/>
+      <w:pPr>
+        <w:ind w:left="2160" w:hanging="360"/>
+      </w:pPr>
+      <w:rPr>
+        <w:rFonts w:ascii="Wingdings" w:hAnsi="Wingdings" w:hint="default"/>
+      </w:rPr>
+    </w:lvl>
+    <w:lvl w:ilvl="3" w:tplc="04090001" w:tentative="1">
+      <w:start w:val="1"/>
+      <w:numFmt w:val="bullet"/>
+      <w:lvlText w:val=""/>
+      <w:lvlJc w:val="left"/>
+      <w:pPr>
+        <w:ind w:left="2880" w:hanging="360"/>
+      </w:pPr>
+      <w:rPr>
+        <w:rFonts w:ascii="Symbol" w:hAnsi="Symbol" w:hint="default"/>
+      </w:rPr>
+    </w:lvl>
+    <w:lvl w:ilvl="4" w:tplc="04090003" w:tentative="1">
+      <w:start w:val="1"/>
+      <w:numFmt w:val="bullet"/>
+      <w:lvlText w:val="o"/>
+      <w:lvlJc w:val="left"/>
+      <w:pPr>
+        <w:ind w:left="3600" w:hanging="360"/>
+      </w:pPr>
+      <w:rPr>
+        <w:rFonts w:ascii="Courier New" w:hAnsi="Courier New" w:cs="Courier New" w:hint="default"/>
+      </w:rPr>
+    </w:lvl>
+    <w:lvl w:ilvl="5" w:tplc="04090005" w:tentative="1">
+      <w:start w:val="1"/>
+      <w:numFmt w:val="bullet"/>
+      <w:lvlText w:val=""/>
+      <w:lvlJc w:val="left"/>
+      <w:pPr>
+        <w:ind w:left="4320" w:hanging="360"/>
+      </w:pPr>
+      <w:rPr>
+        <w:rFonts w:ascii="Wingdings" w:hAnsi="Wingdings" w:hint="default"/>
+      </w:rPr>
+    </w:lvl>
+    <w:lvl w:ilvl="6" w:tplc="04090001" w:tentative="1">
+      <w:start w:val="1"/>
+      <w:numFmt w:val="bullet"/>
+      <w:lvlText w:val=""/>
+      <w:lvlJc w:val="left"/>
+      <w:pPr>
+        <w:ind w:left="5040" w:hanging="360"/>
+      </w:pPr>
+      <w:rPr>
+        <w:rFonts w:ascii="Symbol" w:hAnsi="Symbol" w:hint="default"/>
+      </w:rPr>
+    </w:lvl>
+    <w:lvl w:ilvl="7" w:tplc="04090003" w:tentative="1">
+      <w:start w:val="1"/>
+      <w:numFmt w:val="bullet"/>
+      <w:lvlText w:val="o"/>
+      <w:lvlJc w:val="left"/>
+      <w:pPr>
+        <w:ind w:left="5760" w:hanging="360"/>
+      </w:pPr>
+      <w:rPr>
+        <w:rFonts w:ascii="Courier New" w:hAnsi="Courier New" w:cs="Courier New" w:hint="default"/>
+      </w:rPr>
+    </w:lvl>
+    <w:lvl w:ilvl="8" w:tplc="04090005" w:tentative="1">
+      <w:start w:val="1"/>
+      <w:numFmt w:val="bullet"/>
+      <w:lvlText w:val=""/>
+      <w:lvlJc w:val="left"/>
+      <w:pPr>
+        <w:ind w:left="6480" w:hanging="360"/>
+      </w:pPr>
+      <w:rPr>
+        <w:rFonts w:ascii="Wingdings" w:hAnsi="Wingdings" w:hint="default"/>
+      </w:rPr>
+    </w:lvl>
+  </w:abstractNum>
+  <w:abstractNum w:abstractNumId="2" w15:restartNumberingAfterBreak="0">
+    <w:nsid w:val="54A870B6"/>
+    <w:multiLevelType w:val="hybridMultilevel"/>
+    <w:tmpl w:val="7F9E4A66"/>
+    <w:lvl w:ilvl="0" w:tplc="EB98EA92">
+      <w:numFmt w:val="bullet"/>
+      <w:lvlText w:val="-"/>
+      <w:lvlJc w:val="left"/>
+      <w:pPr>
+        <w:ind w:left="720" w:hanging="360"/>
+      </w:pPr>
+      <w:rPr>
+        <w:rFonts w:ascii="Calibri" w:eastAsiaTheme="minorHAnsi" w:hAnsi="Calibri" w:cs="Calibri" w:hint="default"/>
+      </w:rPr>
+    </w:lvl>
+    <w:lvl w:ilvl="1" w:tplc="04090003" w:tentative="1">
+      <w:start w:val="1"/>
+      <w:numFmt w:val="bullet"/>
+      <w:lvlText w:val="o"/>
+      <w:lvlJc w:val="left"/>
+      <w:pPr>
+        <w:ind w:left="1440" w:hanging="360"/>
+      </w:pPr>
+      <w:rPr>
+        <w:rFonts w:ascii="Courier New" w:hAnsi="Courier New" w:cs="Courier New" w:hint="default"/>
+      </w:rPr>
+    </w:lvl>
+    <w:lvl w:ilvl="2" w:tplc="04090005" w:tentative="1">
+      <w:start w:val="1"/>
+      <w:numFmt w:val="bullet"/>
+      <w:lvlText w:val=""/>
+      <w:lvlJc w:val="left"/>
+      <w:pPr>
+        <w:ind w:left="2160" w:hanging="360"/>
+      </w:pPr>
+      <w:rPr>
+        <w:rFonts w:ascii="Wingdings" w:hAnsi="Wingdings" w:hint="default"/>
+      </w:rPr>
+    </w:lvl>
+    <w:lvl w:ilvl="3" w:tplc="04090001" w:tentative="1">
+      <w:start w:val="1"/>
+      <w:numFmt w:val="bullet"/>
+      <w:lvlText w:val=""/>
+      <w:lvlJc w:val="left"/>
+      <w:pPr>
+        <w:ind w:left="2880" w:hanging="360"/>
+      </w:pPr>
+      <w:rPr>
+        <w:rFonts w:ascii="Symbol" w:hAnsi="Symbol" w:hint="default"/>
+      </w:rPr>
+    </w:lvl>
+    <w:lvl w:ilvl="4" w:tplc="04090003" w:tentative="1">
+      <w:start w:val="1"/>
+      <w:numFmt w:val="bullet"/>
+      <w:lvlText w:val="o"/>
+      <w:lvlJc w:val="left"/>
+      <w:pPr>
+        <w:ind w:left="3600" w:hanging="360"/>
+      </w:pPr>
+      <w:rPr>
+        <w:rFonts w:ascii="Courier New" w:hAnsi="Courier New" w:cs="Courier New" w:hint="default"/>
+      </w:rPr>
+    </w:lvl>
+    <w:lvl w:ilvl="5" w:tplc="04090005" w:tentative="1">
+      <w:start w:val="1"/>
+      <w:numFmt w:val="bullet"/>
+      <w:lvlText w:val=""/>
+      <w:lvlJc w:val="left"/>
+      <w:pPr>
+        <w:ind w:left="4320" w:hanging="360"/>
+      </w:pPr>
+      <w:rPr>
+        <w:rFonts w:ascii="Wingdings" w:hAnsi="Wingdings" w:hint="default"/>
+      </w:rPr>
+    </w:lvl>
+    <w:lvl w:ilvl="6" w:tplc="04090001" w:tentative="1">
+      <w:start w:val="1"/>
+      <w:numFmt w:val="bullet"/>
+      <w:lvlText w:val=""/>
+      <w:lvlJc w:val="left"/>
+      <w:pPr>
+        <w:ind w:left="5040" w:hanging="360"/>
+      </w:pPr>
+      <w:rPr>
+        <w:rFonts w:ascii="Symbol" w:hAnsi="Symbol" w:hint="default"/>
+      </w:rPr>
+    </w:lvl>
+    <w:lvl w:ilvl="7" w:tplc="04090003" w:tentative="1">
+      <w:start w:val="1"/>
+      <w:numFmt w:val="bullet"/>
+      <w:lvlText w:val="o"/>
+      <w:lvlJc w:val="left"/>
+      <w:pPr>
+        <w:ind w:left="5760" w:hanging="360"/>
+      </w:pPr>
+      <w:rPr>
+        <w:rFonts w:ascii="Courier New" w:hAnsi="Courier New" w:cs="Courier New" w:hint="default"/>
+      </w:rPr>
+    </w:lvl>
+    <w:lvl w:ilvl="8" w:tplc="04090005" w:tentative="1">
+      <w:start w:val="1"/>
+      <w:numFmt w:val="bullet"/>
+      <w:lvlText w:val=""/>
+      <w:lvlJc w:val="left"/>
+      <w:pPr>
+        <w:ind w:left="6480" w:hanging="360"/>
+      </w:pPr>
+      <w:rPr>
+        <w:rFonts w:ascii="Wingdings" w:hAnsi="Wingdings" w:hint="default"/>
+      </w:rPr>
+    </w:lvl>
+  </w:abstractNum>
+  <w:num w:numId="1">
+    <w:abstractNumId w:val="1"/>
+  </w:num>
+  <w:num w:numId="2">
+    <w:abstractNumId w:val="2"/>
+  </w:num>
+  <w:num w:numId="3">
+    <w:abstractNumId w:val="0"/>
+  </w:num>
+</w:numbering>
+</file>
+
 <file path=word/styles.xml><?xml version="1.0" encoding="utf-8"?>
-<w:styles xmlns:mc="http://schemas.openxmlformats.org/markup-compatibility/2006" xmlns:r="http://schemas.openxmlformats.org/officeDocument/2006/relationships" xmlns:w="http://schemas.openxmlformats.org/wordprocessingml/2006/main" xmlns:w14="http://schemas.microsoft.com/office/word/2010/wordml" xmlns:w15="http://schemas.microsoft.com/office/word/2012/wordml" xmlns:w16cex="http://schemas.microsoft.com/office/word/2018/wordml/cex" xmlns:w16cid="http://schemas.microsoft.com/office/word/2016/wordml/cid" xmlns:w16="http://schemas.microsoft.com/office/word/2018/wordml" xmlns:w16sdtdh="http://schemas.microsoft.com/office/word/2020/wordml/sdtdatahash" xmlns:w16se="http://schemas.microsoft.com/office/word/2015/wordml/symex" mc:Ignorable="w14 w15 w16se w16cid w16 w16cex w16sdtdh">
+<w:styles xmlns:mc="http://schemas.openxmlformats.org/markup-compatibility/2006" xmlns:r="http://schemas.openxmlformats.org/officeDocument/2006/relationships" xmlns:w="http://schemas.openxmlformats.org/wordprocessingml/2006/main" xmlns:w14="http://schemas.microsoft.com/office/word/2010/wordml" xmlns:w15="http://schemas.microsoft.com/office/word/2012/wordml" xmlns:w16cid="http://schemas.microsoft.com/office/word/2016/wordml/cid" xmlns:w16se="http://schemas.microsoft.com/office/word/2015/wordml/symex" mc:Ignorable="w14 w15 w16se w16cid">
   <w:docDefaults>
     <w:rPrDefault>
       <w:rPr>
@@ -709,7 +1544,7 @@
       </w:pPr>
     </w:pPrDefault>
   </w:docDefaults>
-  <w:latentStyles w:defLockedState="0" w:defUIPriority="99" w:defSemiHidden="0" w:defUnhideWhenUsed="0" w:defQFormat="0" w:count="376">
+  <w:latentStyles w:defLockedState="0" w:defUIPriority="99" w:defSemiHidden="0" w:defUnhideWhenUsed="0" w:defQFormat="0" w:count="375">
     <w:lsdException w:name="Normal" w:uiPriority="0" w:qFormat="1"/>
     <w:lsdException w:name="heading 1" w:uiPriority="9" w:qFormat="1"/>
     <w:lsdException w:name="heading 2" w:semiHidden="1" w:uiPriority="9" w:unhideWhenUsed="1" w:qFormat="1"/>
@@ -1085,7 +1920,6 @@
     <w:lsdException w:name="Smart Hyperlink" w:semiHidden="1" w:unhideWhenUsed="1"/>
     <w:lsdException w:name="Hashtag" w:semiHidden="1" w:unhideWhenUsed="1"/>
     <w:lsdException w:name="Unresolved Mention" w:semiHidden="1" w:unhideWhenUsed="1"/>
-    <w:lsdException w:name="Smart Link" w:semiHidden="1" w:unhideWhenUsed="1"/>
   </w:latentStyles>
   <w:style w:type="paragraph" w:default="1" w:styleId="Normal">
     <w:name w:val="Normal"/>
@@ -1152,6 +1986,17 @@
       <w:color w:val="954F72" w:themeColor="followedHyperlink"/>
       <w:u w:val="single"/>
     </w:rPr>
+  </w:style>
+  <w:style w:type="paragraph" w:styleId="ListParagraph">
+    <w:name w:val="List Paragraph"/>
+    <w:basedOn w:val="Normal"/>
+    <w:uiPriority w:val="34"/>
+    <w:qFormat/>
+    <w:rsid w:val="00F537F9"/>
+    <w:pPr>
+      <w:ind w:left="720"/>
+      <w:contextualSpacing/>
+    </w:pPr>
   </w:style>
 </w:styles>
 </file>

</xml_diff>

<commit_message>
Added number plate detection video
</commit_message>
<xml_diff>
--- a/Project Report.docx
+++ b/Project Report.docx
@@ -1,6 +1,6 @@
 
 <file path=word/document.xml><?xml version="1.0" encoding="utf-8"?>
-<w:document xmlns:wpc="http://schemas.microsoft.com/office/word/2010/wordprocessingCanvas" xmlns:cx="http://schemas.microsoft.com/office/drawing/2014/chartex" xmlns:cx1="http://schemas.microsoft.com/office/drawing/2015/9/8/chartex" xmlns:cx2="http://schemas.microsoft.com/office/drawing/2015/10/21/chartex" xmlns:cx3="http://schemas.microsoft.com/office/drawing/2016/5/9/chartex" xmlns:cx4="http://schemas.microsoft.com/office/drawing/2016/5/10/chartex" xmlns:cx5="http://schemas.microsoft.com/office/drawing/2016/5/11/chartex" xmlns:cx6="http://schemas.microsoft.com/office/drawing/2016/5/12/chartex" xmlns:cx7="http://schemas.microsoft.com/office/drawing/2016/5/13/chartex" xmlns:cx8="http://schemas.microsoft.com/office/drawing/2016/5/14/chartex" xmlns:mc="http://schemas.openxmlformats.org/markup-compatibility/2006" xmlns:aink="http://schemas.microsoft.com/office/drawing/2016/ink" xmlns:am3d="http://schemas.microsoft.com/office/drawing/2017/model3d" xmlns:o="urn:schemas-microsoft-com:office:office" xmlns:oel="http://schemas.microsoft.com/office/2019/extlst" xmlns:r="http://schemas.openxmlformats.org/officeDocument/2006/relationships" xmlns:m="http://schemas.openxmlformats.org/officeDocument/2006/math" xmlns:v="urn:schemas-microsoft-com:vml" xmlns:wp14="http://schemas.microsoft.com/office/word/2010/wordprocessingDrawing" xmlns:wp="http://schemas.openxmlformats.org/drawingml/2006/wordprocessingDrawing" xmlns:w10="urn:schemas-microsoft-com:office:word" xmlns:w="http://schemas.openxmlformats.org/wordprocessingml/2006/main" xmlns:w14="http://schemas.microsoft.com/office/word/2010/wordml" xmlns:w15="http://schemas.microsoft.com/office/word/2012/wordml" xmlns:w16cex="http://schemas.microsoft.com/office/word/2018/wordml/cex" xmlns:w16cid="http://schemas.microsoft.com/office/word/2016/wordml/cid" xmlns:w16="http://schemas.microsoft.com/office/word/2018/wordml" xmlns:w16sdtdh="http://schemas.microsoft.com/office/word/2020/wordml/sdtdatahash" xmlns:w16se="http://schemas.microsoft.com/office/word/2015/wordml/symex" xmlns:wpg="http://schemas.microsoft.com/office/word/2010/wordprocessingGroup" xmlns:wpi="http://schemas.microsoft.com/office/word/2010/wordprocessingInk" xmlns:wne="http://schemas.microsoft.com/office/word/2006/wordml" xmlns:wps="http://schemas.microsoft.com/office/word/2010/wordprocessingShape" mc:Ignorable="w14 w15 w16se w16cid w16 w16cex w16sdtdh wp14">
+<w:document xmlns:wpc="http://schemas.microsoft.com/office/word/2010/wordprocessingCanvas" xmlns:cx="http://schemas.microsoft.com/office/drawing/2014/chartex" xmlns:cx1="http://schemas.microsoft.com/office/drawing/2015/9/8/chartex" xmlns:cx2="http://schemas.microsoft.com/office/drawing/2015/10/21/chartex" xmlns:cx3="http://schemas.microsoft.com/office/drawing/2016/5/9/chartex" xmlns:cx4="http://schemas.microsoft.com/office/drawing/2016/5/10/chartex" xmlns:cx5="http://schemas.microsoft.com/office/drawing/2016/5/11/chartex" xmlns:cx6="http://schemas.microsoft.com/office/drawing/2016/5/12/chartex" xmlns:cx7="http://schemas.microsoft.com/office/drawing/2016/5/13/chartex" xmlns:cx8="http://schemas.microsoft.com/office/drawing/2016/5/14/chartex" xmlns:mc="http://schemas.openxmlformats.org/markup-compatibility/2006" xmlns:aink="http://schemas.microsoft.com/office/drawing/2016/ink" xmlns:am3d="http://schemas.microsoft.com/office/drawing/2017/model3d" xmlns:o="urn:schemas-microsoft-com:office:office" xmlns:r="http://schemas.openxmlformats.org/officeDocument/2006/relationships" xmlns:m="http://schemas.openxmlformats.org/officeDocument/2006/math" xmlns:v="urn:schemas-microsoft-com:vml" xmlns:wp14="http://schemas.microsoft.com/office/word/2010/wordprocessingDrawing" xmlns:wp="http://schemas.openxmlformats.org/drawingml/2006/wordprocessingDrawing" xmlns:w10="urn:schemas-microsoft-com:office:word" xmlns:w="http://schemas.openxmlformats.org/wordprocessingml/2006/main" xmlns:w14="http://schemas.microsoft.com/office/word/2010/wordml" xmlns:w15="http://schemas.microsoft.com/office/word/2012/wordml" xmlns:w16cid="http://schemas.microsoft.com/office/word/2016/wordml/cid" xmlns:w16se="http://schemas.microsoft.com/office/word/2015/wordml/symex" xmlns:wpg="http://schemas.microsoft.com/office/word/2010/wordprocessingGroup" xmlns:wpi="http://schemas.microsoft.com/office/word/2010/wordprocessingInk" xmlns:wne="http://schemas.microsoft.com/office/word/2006/wordml" xmlns:wps="http://schemas.microsoft.com/office/word/2010/wordprocessingShape" mc:Ignorable="w14 w15 w16se w16cid wp14">
   <w:body>
     <w:p>
       <w:pPr>
@@ -621,6 +621,31 @@
           <w:lang w:val="en-US"/>
         </w:rPr>
         <w:t>haarcascade_eye.xml</w:t>
+      </w:r>
+    </w:p>
+    <w:p>
+      <w:pPr>
+        <w:pStyle w:val="ListParagraph"/>
+        <w:numPr>
+          <w:ilvl w:val="0"/>
+          <w:numId w:val="1"/>
+        </w:numPr>
+        <w:spacing w:after="0" w:line="240" w:lineRule="auto"/>
+        <w:rPr>
+          <w:color w:val="000000" w:themeColor="text1"/>
+          <w:sz w:val="24"/>
+          <w:szCs w:val="24"/>
+          <w:lang w:val="en-US"/>
+        </w:rPr>
+      </w:pPr>
+      <w:r>
+        <w:rPr>
+          <w:color w:val="000000" w:themeColor="text1"/>
+          <w:sz w:val="24"/>
+          <w:szCs w:val="24"/>
+          <w:lang w:val="en-US"/>
+        </w:rPr>
+        <w:t>haarcascade_mcs_mouth.xml</w:t>
       </w:r>
     </w:p>
     <w:p>
@@ -979,6 +1004,39 @@
           <w:lang w:val="en-US"/>
         </w:rPr>
       </w:pPr>
+      <w:r>
+        <w:rPr>
+          <w:lang w:val="en-US"/>
+        </w:rPr>
+        <w:t xml:space="preserve">Chevy Chevelle (chevelle.jpg): </w:t>
+      </w:r>
+      <w:hyperlink r:id="rId13" w:history="1">
+        <w:r>
+          <w:rPr>
+            <w:rStyle w:val="Hyperlink"/>
+            <w:lang w:val="en-US"/>
+          </w:rPr>
+          <w:t>https://www.barrett-jackson.com/Events/Event/Details/1970-CHEVROLET-CHEVELLE-SS-454-180621</w:t>
+        </w:r>
+      </w:hyperlink>
+    </w:p>
+    <w:p>
+      <w:pPr>
+        <w:spacing w:after="0" w:line="240" w:lineRule="auto"/>
+        <w:rPr>
+          <w:lang w:val="en-US"/>
+        </w:rPr>
+      </w:pPr>
+      <w:bookmarkStart w:id="0" w:name="_GoBack"/>
+      <w:bookmarkEnd w:id="0"/>
+    </w:p>
+    <w:p>
+      <w:pPr>
+        <w:spacing w:after="0" w:line="240" w:lineRule="auto"/>
+        <w:rPr>
+          <w:lang w:val="en-US"/>
+        </w:rPr>
+      </w:pPr>
     </w:p>
     <w:p>
       <w:pPr>
@@ -1034,7 +1092,7 @@
         </w:rPr>
         <w:t xml:space="preserve">: </w:t>
       </w:r>
-      <w:hyperlink r:id="rId13" w:history="1">
+      <w:hyperlink r:id="rId14" w:history="1">
         <w:r>
           <w:rPr>
             <w:rStyle w:val="Hyperlink"/>
@@ -1080,14 +1138,71 @@
         </w:rPr>
         <w:t xml:space="preserve"> </w:t>
       </w:r>
-      <w:r>
+      <w:hyperlink r:id="rId15" w:history="1">
+        <w:r>
+          <w:rPr>
+            <w:rStyle w:val="Hyperlink"/>
+            <w:lang w:val="en-US"/>
+          </w:rPr>
+          <w:t>https://www.pexels.com/video/people-and-vehicles-on-the-streets-during-daytime-2954065/</w:t>
+        </w:r>
+      </w:hyperlink>
+    </w:p>
+    <w:p>
+      <w:pPr>
+        <w:spacing w:after="0" w:line="240" w:lineRule="auto"/>
         <w:rPr>
           <w:rStyle w:val="Hyperlink"/>
           <w:u w:val="none"/>
           <w:lang w:val="en-US"/>
         </w:rPr>
-        <w:t>https://www.pexels.com/video/people-and-vehicles-on-the-streets-during-daytime-2954065/</w:t>
-      </w:r>
+      </w:pPr>
+      <w:r>
+        <w:rPr>
+          <w:rStyle w:val="Hyperlink"/>
+          <w:color w:val="000000" w:themeColor="text1"/>
+          <w:u w:val="none"/>
+          <w:lang w:val="en-US"/>
+        </w:rPr>
+        <w:t>Number</w:t>
+      </w:r>
+      <w:r>
+        <w:rPr>
+          <w:rStyle w:val="Hyperlink"/>
+          <w:color w:val="000000" w:themeColor="text1"/>
+          <w:u w:val="none"/>
+          <w:lang w:val="en-US"/>
+        </w:rPr>
+        <w:t xml:space="preserve"> plate </w:t>
+      </w:r>
+      <w:r>
+        <w:rPr>
+          <w:rStyle w:val="Hyperlink"/>
+          <w:color w:val="000000" w:themeColor="text1"/>
+          <w:u w:val="none"/>
+          <w:lang w:val="en-US"/>
+        </w:rPr>
+        <w:t xml:space="preserve">video (numberPlateVid.mp4): </w:t>
+      </w:r>
+      <w:hyperlink r:id="rId16" w:history="1">
+        <w:r>
+          <w:rPr>
+            <w:rStyle w:val="Hyperlink"/>
+            <w:lang w:val="en-US"/>
+          </w:rPr>
+          <w:t>https://www.youtube.com/watch?v=18f3-Znp32I</w:t>
+        </w:r>
+      </w:hyperlink>
+    </w:p>
+    <w:p>
+      <w:pPr>
+        <w:spacing w:after="0" w:line="240" w:lineRule="auto"/>
+        <w:rPr>
+          <w:rStyle w:val="Hyperlink"/>
+          <w:u w:val="none"/>
+          <w:lang w:val="en-US"/>
+        </w:rPr>
+      </w:pPr>
     </w:p>
     <w:p>
       <w:pPr>
@@ -1136,7 +1251,7 @@
         </w:rPr>
         <w:t xml:space="preserve"> </w:t>
       </w:r>
-      <w:hyperlink r:id="rId14" w:history="1">
+      <w:hyperlink r:id="rId17" w:history="1">
         <w:r>
           <w:rPr>
             <w:rStyle w:val="Hyperlink"/>
@@ -1166,7 +1281,7 @@
 </file>
 
 <file path=word/numbering.xml><?xml version="1.0" encoding="utf-8"?>
-<w:numbering xmlns:wpc="http://schemas.microsoft.com/office/word/2010/wordprocessingCanvas" xmlns:cx="http://schemas.microsoft.com/office/drawing/2014/chartex" xmlns:cx1="http://schemas.microsoft.com/office/drawing/2015/9/8/chartex" xmlns:cx2="http://schemas.microsoft.com/office/drawing/2015/10/21/chartex" xmlns:cx3="http://schemas.microsoft.com/office/drawing/2016/5/9/chartex" xmlns:cx4="http://schemas.microsoft.com/office/drawing/2016/5/10/chartex" xmlns:cx5="http://schemas.microsoft.com/office/drawing/2016/5/11/chartex" xmlns:cx6="http://schemas.microsoft.com/office/drawing/2016/5/12/chartex" xmlns:cx7="http://schemas.microsoft.com/office/drawing/2016/5/13/chartex" xmlns:cx8="http://schemas.microsoft.com/office/drawing/2016/5/14/chartex" xmlns:mc="http://schemas.openxmlformats.org/markup-compatibility/2006" xmlns:aink="http://schemas.microsoft.com/office/drawing/2016/ink" xmlns:am3d="http://schemas.microsoft.com/office/drawing/2017/model3d" xmlns:o="urn:schemas-microsoft-com:office:office" xmlns:oel="http://schemas.microsoft.com/office/2019/extlst" xmlns:r="http://schemas.openxmlformats.org/officeDocument/2006/relationships" xmlns:m="http://schemas.openxmlformats.org/officeDocument/2006/math" xmlns:v="urn:schemas-microsoft-com:vml" xmlns:wp14="http://schemas.microsoft.com/office/word/2010/wordprocessingDrawing" xmlns:wp="http://schemas.openxmlformats.org/drawingml/2006/wordprocessingDrawing" xmlns:w10="urn:schemas-microsoft-com:office:word" xmlns:w="http://schemas.openxmlformats.org/wordprocessingml/2006/main" xmlns:w14="http://schemas.microsoft.com/office/word/2010/wordml" xmlns:w15="http://schemas.microsoft.com/office/word/2012/wordml" xmlns:w16cex="http://schemas.microsoft.com/office/word/2018/wordml/cex" xmlns:w16cid="http://schemas.microsoft.com/office/word/2016/wordml/cid" xmlns:w16="http://schemas.microsoft.com/office/word/2018/wordml" xmlns:w16sdtdh="http://schemas.microsoft.com/office/word/2020/wordml/sdtdatahash" xmlns:w16se="http://schemas.microsoft.com/office/word/2015/wordml/symex" xmlns:wpg="http://schemas.microsoft.com/office/word/2010/wordprocessingGroup" xmlns:wpi="http://schemas.microsoft.com/office/word/2010/wordprocessingInk" xmlns:wne="http://schemas.microsoft.com/office/word/2006/wordml" xmlns:wps="http://schemas.microsoft.com/office/word/2010/wordprocessingShape" mc:Ignorable="w14 w15 w16se w16cid w16 w16cex w16sdtdh wp14">
+<w:numbering xmlns:wpc="http://schemas.microsoft.com/office/word/2010/wordprocessingCanvas" xmlns:cx="http://schemas.microsoft.com/office/drawing/2014/chartex" xmlns:cx1="http://schemas.microsoft.com/office/drawing/2015/9/8/chartex" xmlns:cx2="http://schemas.microsoft.com/office/drawing/2015/10/21/chartex" xmlns:cx3="http://schemas.microsoft.com/office/drawing/2016/5/9/chartex" xmlns:cx4="http://schemas.microsoft.com/office/drawing/2016/5/10/chartex" xmlns:cx5="http://schemas.microsoft.com/office/drawing/2016/5/11/chartex" xmlns:cx6="http://schemas.microsoft.com/office/drawing/2016/5/12/chartex" xmlns:cx7="http://schemas.microsoft.com/office/drawing/2016/5/13/chartex" xmlns:cx8="http://schemas.microsoft.com/office/drawing/2016/5/14/chartex" xmlns:mc="http://schemas.openxmlformats.org/markup-compatibility/2006" xmlns:aink="http://schemas.microsoft.com/office/drawing/2016/ink" xmlns:am3d="http://schemas.microsoft.com/office/drawing/2017/model3d" xmlns:o="urn:schemas-microsoft-com:office:office" xmlns:r="http://schemas.openxmlformats.org/officeDocument/2006/relationships" xmlns:m="http://schemas.openxmlformats.org/officeDocument/2006/math" xmlns:v="urn:schemas-microsoft-com:vml" xmlns:wp14="http://schemas.microsoft.com/office/word/2010/wordprocessingDrawing" xmlns:wp="http://schemas.openxmlformats.org/drawingml/2006/wordprocessingDrawing" xmlns:w10="urn:schemas-microsoft-com:office:word" xmlns:w="http://schemas.openxmlformats.org/wordprocessingml/2006/main" xmlns:w14="http://schemas.microsoft.com/office/word/2010/wordml" xmlns:w15="http://schemas.microsoft.com/office/word/2012/wordml" xmlns:w16cid="http://schemas.microsoft.com/office/word/2016/wordml/cid" xmlns:w16se="http://schemas.microsoft.com/office/word/2015/wordml/symex" xmlns:wpg="http://schemas.microsoft.com/office/word/2010/wordprocessingGroup" xmlns:wpi="http://schemas.microsoft.com/office/word/2010/wordprocessingInk" xmlns:wne="http://schemas.microsoft.com/office/word/2006/wordml" xmlns:wps="http://schemas.microsoft.com/office/word/2010/wordprocessingShape" mc:Ignorable="w14 w15 w16se w16cid wp14">
   <w:abstractNum w:abstractNumId="0" w15:restartNumberingAfterBreak="0">
     <w:nsid w:val="0FC51B93"/>
     <w:multiLevelType w:val="hybridMultilevel"/>
@@ -1503,20 +1618,20 @@
       </w:rPr>
     </w:lvl>
   </w:abstractNum>
-  <w:num w:numId="1" w16cid:durableId="1840732489">
+  <w:num w:numId="1">
     <w:abstractNumId w:val="1"/>
   </w:num>
-  <w:num w:numId="2" w16cid:durableId="997685991">
+  <w:num w:numId="2">
     <w:abstractNumId w:val="2"/>
   </w:num>
-  <w:num w:numId="3" w16cid:durableId="911892727">
+  <w:num w:numId="3">
     <w:abstractNumId w:val="0"/>
   </w:num>
 </w:numbering>
 </file>
 
 <file path=word/styles.xml><?xml version="1.0" encoding="utf-8"?>
-<w:styles xmlns:mc="http://schemas.openxmlformats.org/markup-compatibility/2006" xmlns:r="http://schemas.openxmlformats.org/officeDocument/2006/relationships" xmlns:w="http://schemas.openxmlformats.org/wordprocessingml/2006/main" xmlns:w14="http://schemas.microsoft.com/office/word/2010/wordml" xmlns:w15="http://schemas.microsoft.com/office/word/2012/wordml" xmlns:w16cex="http://schemas.microsoft.com/office/word/2018/wordml/cex" xmlns:w16cid="http://schemas.microsoft.com/office/word/2016/wordml/cid" xmlns:w16="http://schemas.microsoft.com/office/word/2018/wordml" xmlns:w16sdtdh="http://schemas.microsoft.com/office/word/2020/wordml/sdtdatahash" xmlns:w16se="http://schemas.microsoft.com/office/word/2015/wordml/symex" mc:Ignorable="w14 w15 w16se w16cid w16 w16cex w16sdtdh">
+<w:styles xmlns:mc="http://schemas.openxmlformats.org/markup-compatibility/2006" xmlns:r="http://schemas.openxmlformats.org/officeDocument/2006/relationships" xmlns:w="http://schemas.openxmlformats.org/wordprocessingml/2006/main" xmlns:w14="http://schemas.microsoft.com/office/word/2010/wordml" xmlns:w15="http://schemas.microsoft.com/office/word/2012/wordml" xmlns:w16cid="http://schemas.microsoft.com/office/word/2016/wordml/cid" xmlns:w16se="http://schemas.microsoft.com/office/word/2015/wordml/symex" mc:Ignorable="w14 w15 w16se w16cid">
   <w:docDefaults>
     <w:rPrDefault>
       <w:rPr>
@@ -1532,7 +1647,7 @@
       </w:pPr>
     </w:pPrDefault>
   </w:docDefaults>
-  <w:latentStyles w:defLockedState="0" w:defUIPriority="99" w:defSemiHidden="0" w:defUnhideWhenUsed="0" w:defQFormat="0" w:count="376">
+  <w:latentStyles w:defLockedState="0" w:defUIPriority="99" w:defSemiHidden="0" w:defUnhideWhenUsed="0" w:defQFormat="0" w:count="375">
     <w:lsdException w:name="Normal" w:uiPriority="0" w:qFormat="1"/>
     <w:lsdException w:name="heading 1" w:uiPriority="9" w:qFormat="1"/>
     <w:lsdException w:name="heading 2" w:semiHidden="1" w:uiPriority="9" w:unhideWhenUsed="1" w:qFormat="1"/>
@@ -1638,6 +1753,7 @@
     <w:lsdException w:name="HTML Sample" w:semiHidden="1" w:unhideWhenUsed="1"/>
     <w:lsdException w:name="HTML Typewriter" w:semiHidden="1" w:unhideWhenUsed="1"/>
     <w:lsdException w:name="HTML Variable" w:semiHidden="1" w:unhideWhenUsed="1"/>
+    <w:lsdException w:name="Normal Table" w:semiHidden="1" w:unhideWhenUsed="1"/>
     <w:lsdException w:name="annotation subject" w:semiHidden="1" w:unhideWhenUsed="1"/>
     <w:lsdException w:name="No List" w:semiHidden="1" w:unhideWhenUsed="1"/>
     <w:lsdException w:name="Outline List 1" w:semiHidden="1" w:unhideWhenUsed="1"/>
@@ -1684,8 +1800,10 @@
     <w:lsdException w:name="Table Subtle 2" w:semiHidden="1" w:unhideWhenUsed="1"/>
     <w:lsdException w:name="Table Web 1" w:semiHidden="1" w:unhideWhenUsed="1"/>
     <w:lsdException w:name="Table Web 2" w:semiHidden="1" w:unhideWhenUsed="1"/>
+    <w:lsdException w:name="Table Web 3" w:semiHidden="1" w:unhideWhenUsed="1"/>
     <w:lsdException w:name="Balloon Text" w:semiHidden="1" w:unhideWhenUsed="1"/>
     <w:lsdException w:name="Table Grid" w:uiPriority="39"/>
+    <w:lsdException w:name="Table Theme" w:semiHidden="1" w:unhideWhenUsed="1"/>
     <w:lsdException w:name="Placeholder Text" w:semiHidden="1"/>
     <w:lsdException w:name="No Spacing" w:uiPriority="1" w:qFormat="1"/>
     <w:lsdException w:name="Light Shading" w:uiPriority="60"/>
@@ -1905,7 +2023,6 @@
     <w:lsdException w:name="Smart Hyperlink" w:semiHidden="1" w:unhideWhenUsed="1"/>
     <w:lsdException w:name="Hashtag" w:semiHidden="1" w:unhideWhenUsed="1"/>
     <w:lsdException w:name="Unresolved Mention" w:semiHidden="1" w:unhideWhenUsed="1"/>
-    <w:lsdException w:name="Smart Link" w:semiHidden="1" w:unhideWhenUsed="1"/>
   </w:latentStyles>
   <w:style w:type="paragraph" w:default="1" w:styleId="Normal">
     <w:name w:val="Normal"/>

</xml_diff>